<commit_message>
UPDATE: The second step to quality management
</commit_message>
<xml_diff>
--- a/core/法律智慧平台项目+质量管理（余帅文）.docx
+++ b/core/法律智慧平台项目+质量管理（余帅文）.docx
@@ -489,6 +489,26 @@
                 <w:rFonts w:hint="eastAsia"/>
                 <w:sz w:val="28"/>
               </w:rPr>
+              <w:t>软件</w:t>
+            </w:r>
+            <w:r>
+              <w:rPr>
+                <w:rFonts w:hint="eastAsia"/>
+                <w:sz w:val="28"/>
+              </w:rPr>
+              <w:t>质量管理&amp;</w:t>
+            </w:r>
+            <w:r>
+              <w:rPr>
+                <w:sz w:val="28"/>
+              </w:rPr>
+              <w:t>&amp;</w:t>
+            </w:r>
+            <w:r>
+              <w:rPr>
+                <w:rFonts w:hint="eastAsia"/>
+                <w:sz w:val="28"/>
+              </w:rPr>
               <w:t>设计测试用例和记录b</w:t>
             </w:r>
             <w:r>
@@ -532,19 +552,40 @@
               </w:rPr>
               <w:t>及结果</w:t>
             </w:r>
-          </w:p>
-          <w:p>
-            <w:pPr>
-              <w:rPr>
-                <w:sz w:val="28"/>
-              </w:rPr>
-            </w:pPr>
-            <w:r>
-              <w:rPr>
-                <w:rFonts w:hint="eastAsia"/>
-                <w:sz w:val="28"/>
-              </w:rPr>
-              <w:t>一设计测试用例</w:t>
+            <w:r>
+              <w:rPr>
+                <w:rFonts w:hint="eastAsia"/>
+                <w:sz w:val="28"/>
+              </w:rPr>
+              <w:t>：</w:t>
+            </w:r>
+          </w:p>
+          <w:p>
+            <w:pPr>
+              <w:rPr>
+                <w:sz w:val="28"/>
+              </w:rPr>
+            </w:pPr>
+            <w:r>
+              <w:rPr>
+                <w:rFonts w:hint="eastAsia"/>
+                <w:sz w:val="28"/>
+              </w:rPr>
+              <w:t>一</w:t>
+            </w:r>
+            <w:r>
+              <w:rPr>
+                <w:rFonts w:hint="eastAsia"/>
+                <w:sz w:val="28"/>
+              </w:rPr>
+              <w:t>、</w:t>
+            </w:r>
+            <w:r>
+              <w:rPr>
+                <w:rFonts w:hint="eastAsia"/>
+                <w:sz w:val="28"/>
+              </w:rPr>
+              <w:t>设计测试用例</w:t>
             </w:r>
           </w:p>
           <w:p>
@@ -571,7 +612,6 @@
               <w:pStyle w:val="a5"/>
               <w:ind w:left="360" w:firstLineChars="0" w:firstLine="0"/>
               <w:rPr>
-                <w:rFonts w:hint="eastAsia"/>
                 <w:sz w:val="28"/>
               </w:rPr>
             </w:pPr>
@@ -600,7 +640,6 @@
               <w:pStyle w:val="a5"/>
               <w:ind w:left="360" w:firstLineChars="0" w:firstLine="0"/>
               <w:rPr>
-                <w:rFonts w:hint="eastAsia"/>
                 <w:sz w:val="28"/>
               </w:rPr>
             </w:pPr>
@@ -629,7 +668,6 @@
               <w:pStyle w:val="a5"/>
               <w:ind w:left="360" w:firstLineChars="0" w:firstLine="0"/>
               <w:rPr>
-                <w:rFonts w:hint="eastAsia"/>
                 <w:sz w:val="28"/>
               </w:rPr>
             </w:pPr>
@@ -643,7 +681,6 @@
               </w:numPr>
               <w:ind w:firstLineChars="0"/>
               <w:rPr>
-                <w:rFonts w:hint="eastAsia"/>
                 <w:sz w:val="28"/>
               </w:rPr>
             </w:pPr>
@@ -673,7 +710,6 @@
           <w:p>
             <w:pPr>
               <w:rPr>
-                <w:rFonts w:hint="eastAsia"/>
                 <w:sz w:val="28"/>
               </w:rPr>
             </w:pPr>
@@ -693,14 +729,7 @@
           </w:p>
           <w:p>
             <w:pPr>
-              <w:jc w:val="center"/>
-              <w:rPr>
-                <w:sz w:val="28"/>
-              </w:rPr>
-            </w:pPr>
-          </w:p>
-          <w:p>
-            <w:pPr>
+              <w:ind w:firstLineChars="200" w:firstLine="560"/>
               <w:jc w:val="left"/>
               <w:rPr>
                 <w:sz w:val="28"/>
@@ -708,6 +737,49 @@
             </w:pPr>
             <w:r>
               <w:rPr>
+                <w:sz w:val="28"/>
+              </w:rPr>
+              <w:t>Bug</w:t>
+            </w:r>
+            <w:r>
+              <w:rPr>
+                <w:rFonts w:hint="eastAsia"/>
+                <w:sz w:val="28"/>
+              </w:rPr>
+              <w:t>是计算机在运行过程中出现的软硬件错误及缺陷。对b</w:t>
+            </w:r>
+            <w:r>
+              <w:rPr>
+                <w:sz w:val="28"/>
+              </w:rPr>
+              <w:t>ug</w:t>
+            </w:r>
+            <w:r>
+              <w:rPr>
+                <w:rFonts w:hint="eastAsia"/>
+                <w:sz w:val="28"/>
+              </w:rPr>
+              <w:t>的记录，能够帮助后续技术人员对项目进行维护和调试修改。</w:t>
+            </w:r>
+          </w:p>
+          <w:p>
+            <w:pPr>
+              <w:jc w:val="left"/>
+              <w:rPr>
+                <w:rFonts w:hint="eastAsia"/>
+                <w:sz w:val="28"/>
+              </w:rPr>
+            </w:pPr>
+          </w:p>
+          <w:p>
+            <w:pPr>
+              <w:jc w:val="left"/>
+              <w:rPr>
+                <w:sz w:val="28"/>
+              </w:rPr>
+            </w:pPr>
+            <w:r>
+              <w:rPr>
                 <w:rFonts w:hint="eastAsia"/>
                 <w:sz w:val="28"/>
               </w:rPr>
@@ -726,14 +798,258 @@
                 <w:rFonts w:hint="eastAsia"/>
                 <w:sz w:val="28"/>
               </w:rPr>
-              <w:t>项目干特图能够指导项目的开发和帮助进度的管理</w:t>
-            </w:r>
-            <w:r>
-              <w:rPr>
-                <w:rFonts w:hint="eastAsia"/>
-                <w:sz w:val="28"/>
-              </w:rPr>
-              <w:t>。</w:t>
+              <w:t>一</w:t>
+            </w:r>
+            <w:r>
+              <w:rPr>
+                <w:rFonts w:hint="eastAsia"/>
+                <w:sz w:val="28"/>
+              </w:rPr>
+              <w:t>、</w:t>
+            </w:r>
+            <w:r>
+              <w:rPr>
+                <w:rFonts w:hint="eastAsia"/>
+                <w:sz w:val="28"/>
+              </w:rPr>
+              <w:t>质量管理定义</w:t>
+            </w:r>
+          </w:p>
+          <w:p>
+            <w:pPr>
+              <w:ind w:firstLineChars="200" w:firstLine="560"/>
+              <w:jc w:val="left"/>
+              <w:rPr>
+                <w:sz w:val="28"/>
+              </w:rPr>
+            </w:pPr>
+            <w:r>
+              <w:rPr>
+                <w:sz w:val="28"/>
+              </w:rPr>
+              <w:lastRenderedPageBreak/>
+              <w:t>软件质量就是软件与用户需求相一致的程度。具体地说，软件质量是软件符合明确叙述的功能和性能需求、以及所有专业开发的软件都应具有的隐含特征的程度。</w:t>
+            </w:r>
+          </w:p>
+          <w:p>
+            <w:pPr>
+              <w:jc w:val="left"/>
+              <w:rPr>
+                <w:sz w:val="28"/>
+              </w:rPr>
+            </w:pPr>
+            <w:r>
+              <w:rPr>
+                <w:rFonts w:hint="eastAsia"/>
+                <w:sz w:val="28"/>
+              </w:rPr>
+              <w:t>二</w:t>
+            </w:r>
+            <w:r>
+              <w:rPr>
+                <w:rFonts w:hint="eastAsia"/>
+                <w:sz w:val="28"/>
+              </w:rPr>
+              <w:t>、</w:t>
+            </w:r>
+            <w:r>
+              <w:rPr>
+                <w:rFonts w:hint="eastAsia"/>
+                <w:sz w:val="28"/>
+              </w:rPr>
+              <w:t>质量管理目标</w:t>
+            </w:r>
+          </w:p>
+          <w:p>
+            <w:pPr>
+              <w:jc w:val="left"/>
+              <w:rPr>
+                <w:sz w:val="28"/>
+              </w:rPr>
+            </w:pPr>
+            <w:r>
+              <w:rPr>
+                <w:rFonts w:asciiTheme="minorEastAsia" w:hAnsiTheme="minorEastAsia" w:hint="eastAsia"/>
+                <w:sz w:val="28"/>
+              </w:rPr>
+              <w:t>①</w:t>
+            </w:r>
+            <w:r>
+              <w:rPr>
+                <w:rFonts w:hint="eastAsia"/>
+                <w:sz w:val="28"/>
+              </w:rPr>
+              <w:t>软件项目质量管理的目标无疑是保证软件产品的质量。但是，对于一个具体的软件项目来说，保证软件产品的质量并不意味着追求“完美的质量”。</w:t>
+            </w:r>
+          </w:p>
+          <w:p>
+            <w:pPr>
+              <w:jc w:val="left"/>
+              <w:rPr>
+                <w:sz w:val="28"/>
+              </w:rPr>
+            </w:pPr>
+            <w:r>
+              <w:rPr>
+                <w:rFonts w:asciiTheme="minorEastAsia" w:hAnsiTheme="minorEastAsia" w:hint="eastAsia"/>
+                <w:sz w:val="28"/>
+              </w:rPr>
+              <w:t>②</w:t>
+            </w:r>
+            <w:r>
+              <w:rPr>
+                <w:rFonts w:hint="eastAsia"/>
+                <w:sz w:val="28"/>
+              </w:rPr>
+              <w:t>对于绝大多数普通软件来说，没有必要付出巨大代价追求“零缺陷”，如果由于追求完美质量而造成严重的成本超支和进度拖延，而获得的质量提升为用户所带来的效益又极为有限，就得不偿失了。</w:t>
+            </w:r>
+          </w:p>
+          <w:p>
+            <w:pPr>
+              <w:jc w:val="left"/>
+              <w:rPr>
+                <w:sz w:val="28"/>
+              </w:rPr>
+            </w:pPr>
+            <w:r>
+              <w:rPr>
+                <w:rFonts w:asciiTheme="minorEastAsia" w:hAnsiTheme="minorEastAsia" w:hint="eastAsia"/>
+                <w:sz w:val="28"/>
+              </w:rPr>
+              <w:t>③</w:t>
+            </w:r>
+            <w:r>
+              <w:rPr>
+                <w:rFonts w:hint="eastAsia"/>
+                <w:sz w:val="28"/>
+              </w:rPr>
+              <w:t>在软件项目中，对于软件的各种质量属性并不是放在同等重要的位置上，项目组织应该把关注点放在那些用户最关心的，对软件整体质量影响最大的质量属性上，这些质量属性称为“质量要素”。</w:t>
+            </w:r>
+          </w:p>
+          <w:p>
+            <w:pPr>
+              <w:jc w:val="left"/>
+              <w:rPr>
+                <w:sz w:val="28"/>
+              </w:rPr>
+            </w:pPr>
+            <w:r>
+              <w:rPr>
+                <w:rFonts w:eastAsiaTheme="minorHAnsi"/>
+                <w:sz w:val="28"/>
+              </w:rPr>
+              <w:t>④</w:t>
+            </w:r>
+            <w:r>
+              <w:rPr>
+                <w:rFonts w:hint="eastAsia"/>
+                <w:sz w:val="28"/>
+              </w:rPr>
+              <w:t>软件项目质量管理的目标是在项目整体目标的约束之下，使软件质量满足用户需求。</w:t>
+            </w:r>
+          </w:p>
+          <w:p>
+            <w:pPr>
+              <w:jc w:val="left"/>
+              <w:rPr>
+                <w:sz w:val="28"/>
+              </w:rPr>
+            </w:pPr>
+            <w:r>
+              <w:rPr>
+                <w:rFonts w:hint="eastAsia"/>
+                <w:sz w:val="28"/>
+              </w:rPr>
+              <w:t>三</w:t>
+            </w:r>
+            <w:r>
+              <w:rPr>
+                <w:rFonts w:hint="eastAsia"/>
+                <w:sz w:val="28"/>
+              </w:rPr>
+              <w:t>、</w:t>
+            </w:r>
+            <w:r>
+              <w:rPr>
+                <w:rFonts w:hint="eastAsia"/>
+                <w:sz w:val="28"/>
+              </w:rPr>
+              <w:t>利用测试用例和B</w:t>
+            </w:r>
+            <w:r>
+              <w:rPr>
+                <w:sz w:val="28"/>
+              </w:rPr>
+              <w:t>ug</w:t>
+            </w:r>
+            <w:r>
+              <w:rPr>
+                <w:rFonts w:hint="eastAsia"/>
+                <w:sz w:val="28"/>
+              </w:rPr>
+              <w:t>记录</w:t>
+            </w:r>
+          </w:p>
+          <w:p>
+            <w:pPr>
+              <w:pStyle w:val="a5"/>
+              <w:numPr>
+                <w:ilvl w:val="0"/>
+                <w:numId w:val="9"/>
+              </w:numPr>
+              <w:ind w:firstLineChars="0"/>
+              <w:jc w:val="left"/>
+              <w:rPr>
+                <w:sz w:val="28"/>
+              </w:rPr>
+            </w:pPr>
+            <w:r>
+              <w:rPr>
+                <w:rFonts w:hint="eastAsia"/>
+                <w:sz w:val="28"/>
+              </w:rPr>
+              <w:t>测试用例</w:t>
+            </w:r>
+            <w:r>
+              <w:rPr>
+                <w:rFonts w:hint="eastAsia"/>
+                <w:sz w:val="28"/>
+              </w:rPr>
+              <w:t>能够在一定程度上检测系统各个功能在期望的运行环境下可能发生的错误，以便后期进行修改和调试。</w:t>
+            </w:r>
+          </w:p>
+          <w:p>
+            <w:pPr>
+              <w:pStyle w:val="a5"/>
+              <w:numPr>
+                <w:ilvl w:val="0"/>
+                <w:numId w:val="9"/>
+              </w:numPr>
+              <w:ind w:firstLineChars="0"/>
+              <w:jc w:val="left"/>
+              <w:rPr>
+                <w:sz w:val="28"/>
+              </w:rPr>
+            </w:pPr>
+            <w:r>
+              <w:rPr>
+                <w:rFonts w:hint="eastAsia"/>
+                <w:sz w:val="28"/>
+              </w:rPr>
+              <w:t>针对性的B</w:t>
+            </w:r>
+            <w:r>
+              <w:rPr>
+                <w:sz w:val="28"/>
+              </w:rPr>
+              <w:t>ug</w:t>
+            </w:r>
+            <w:r>
+              <w:rPr>
+                <w:rFonts w:hint="eastAsia"/>
+                <w:sz w:val="28"/>
+              </w:rPr>
+              <w:t>记录则帮助了技术人员了解问题所在，提高维护效率。</w:t>
             </w:r>
           </w:p>
         </w:tc>
@@ -931,6 +1247,155 @@
     </w:lvl>
   </w:abstractNum>
   <w:abstractNum w:abstractNumId="2" w15:restartNumberingAfterBreak="0">
+    <w:nsid w:val="33B2736A"/>
+    <w:multiLevelType w:val="multilevel"/>
+    <w:tmpl w:val="ED62856E"/>
+    <w:lvl w:ilvl="0">
+      <w:start w:val="1"/>
+      <w:numFmt w:val="bullet"/>
+      <w:lvlText w:val=""/>
+      <w:lvlJc w:val="left"/>
+      <w:pPr>
+        <w:tabs>
+          <w:tab w:val="num" w:pos="720"/>
+        </w:tabs>
+        <w:ind w:left="720" w:hanging="360"/>
+      </w:pPr>
+      <w:rPr>
+        <w:rFonts w:ascii="Symbol" w:hAnsi="Symbol" w:hint="default"/>
+        <w:sz w:val="20"/>
+      </w:rPr>
+    </w:lvl>
+    <w:lvl w:ilvl="1" w:tentative="1">
+      <w:start w:val="1"/>
+      <w:numFmt w:val="bullet"/>
+      <w:lvlText w:val="o"/>
+      <w:lvlJc w:val="left"/>
+      <w:pPr>
+        <w:tabs>
+          <w:tab w:val="num" w:pos="1440"/>
+        </w:tabs>
+        <w:ind w:left="1440" w:hanging="360"/>
+      </w:pPr>
+      <w:rPr>
+        <w:rFonts w:ascii="Courier New" w:hAnsi="Courier New" w:hint="default"/>
+        <w:sz w:val="20"/>
+      </w:rPr>
+    </w:lvl>
+    <w:lvl w:ilvl="2" w:tentative="1">
+      <w:start w:val="1"/>
+      <w:numFmt w:val="bullet"/>
+      <w:lvlText w:val=""/>
+      <w:lvlJc w:val="left"/>
+      <w:pPr>
+        <w:tabs>
+          <w:tab w:val="num" w:pos="2160"/>
+        </w:tabs>
+        <w:ind w:left="2160" w:hanging="360"/>
+      </w:pPr>
+      <w:rPr>
+        <w:rFonts w:ascii="Wingdings" w:hAnsi="Wingdings" w:hint="default"/>
+        <w:sz w:val="20"/>
+      </w:rPr>
+    </w:lvl>
+    <w:lvl w:ilvl="3" w:tentative="1">
+      <w:start w:val="1"/>
+      <w:numFmt w:val="bullet"/>
+      <w:lvlText w:val=""/>
+      <w:lvlJc w:val="left"/>
+      <w:pPr>
+        <w:tabs>
+          <w:tab w:val="num" w:pos="2880"/>
+        </w:tabs>
+        <w:ind w:left="2880" w:hanging="360"/>
+      </w:pPr>
+      <w:rPr>
+        <w:rFonts w:ascii="Wingdings" w:hAnsi="Wingdings" w:hint="default"/>
+        <w:sz w:val="20"/>
+      </w:rPr>
+    </w:lvl>
+    <w:lvl w:ilvl="4" w:tentative="1">
+      <w:start w:val="1"/>
+      <w:numFmt w:val="bullet"/>
+      <w:lvlText w:val=""/>
+      <w:lvlJc w:val="left"/>
+      <w:pPr>
+        <w:tabs>
+          <w:tab w:val="num" w:pos="3600"/>
+        </w:tabs>
+        <w:ind w:left="3600" w:hanging="360"/>
+      </w:pPr>
+      <w:rPr>
+        <w:rFonts w:ascii="Wingdings" w:hAnsi="Wingdings" w:hint="default"/>
+        <w:sz w:val="20"/>
+      </w:rPr>
+    </w:lvl>
+    <w:lvl w:ilvl="5" w:tentative="1">
+      <w:start w:val="1"/>
+      <w:numFmt w:val="bullet"/>
+      <w:lvlText w:val=""/>
+      <w:lvlJc w:val="left"/>
+      <w:pPr>
+        <w:tabs>
+          <w:tab w:val="num" w:pos="4320"/>
+        </w:tabs>
+        <w:ind w:left="4320" w:hanging="360"/>
+      </w:pPr>
+      <w:rPr>
+        <w:rFonts w:ascii="Wingdings" w:hAnsi="Wingdings" w:hint="default"/>
+        <w:sz w:val="20"/>
+      </w:rPr>
+    </w:lvl>
+    <w:lvl w:ilvl="6" w:tentative="1">
+      <w:start w:val="1"/>
+      <w:numFmt w:val="bullet"/>
+      <w:lvlText w:val=""/>
+      <w:lvlJc w:val="left"/>
+      <w:pPr>
+        <w:tabs>
+          <w:tab w:val="num" w:pos="5040"/>
+        </w:tabs>
+        <w:ind w:left="5040" w:hanging="360"/>
+      </w:pPr>
+      <w:rPr>
+        <w:rFonts w:ascii="Wingdings" w:hAnsi="Wingdings" w:hint="default"/>
+        <w:sz w:val="20"/>
+      </w:rPr>
+    </w:lvl>
+    <w:lvl w:ilvl="7" w:tentative="1">
+      <w:start w:val="1"/>
+      <w:numFmt w:val="bullet"/>
+      <w:lvlText w:val=""/>
+      <w:lvlJc w:val="left"/>
+      <w:pPr>
+        <w:tabs>
+          <w:tab w:val="num" w:pos="5760"/>
+        </w:tabs>
+        <w:ind w:left="5760" w:hanging="360"/>
+      </w:pPr>
+      <w:rPr>
+        <w:rFonts w:ascii="Wingdings" w:hAnsi="Wingdings" w:hint="default"/>
+        <w:sz w:val="20"/>
+      </w:rPr>
+    </w:lvl>
+    <w:lvl w:ilvl="8" w:tentative="1">
+      <w:start w:val="1"/>
+      <w:numFmt w:val="bullet"/>
+      <w:lvlText w:val=""/>
+      <w:lvlJc w:val="left"/>
+      <w:pPr>
+        <w:tabs>
+          <w:tab w:val="num" w:pos="6480"/>
+        </w:tabs>
+        <w:ind w:left="6480" w:hanging="360"/>
+      </w:pPr>
+      <w:rPr>
+        <w:rFonts w:ascii="Wingdings" w:hAnsi="Wingdings" w:hint="default"/>
+        <w:sz w:val="20"/>
+      </w:rPr>
+    </w:lvl>
+  </w:abstractNum>
+  <w:abstractNum w:abstractNumId="3" w15:restartNumberingAfterBreak="0">
     <w:nsid w:val="36355EA9"/>
     <w:multiLevelType w:val="hybridMultilevel"/>
     <w:tmpl w:val="D92862A6"/>
@@ -1019,7 +1484,7 @@
       </w:pPr>
     </w:lvl>
   </w:abstractNum>
-  <w:abstractNum w:abstractNumId="3" w15:restartNumberingAfterBreak="0">
+  <w:abstractNum w:abstractNumId="4" w15:restartNumberingAfterBreak="0">
     <w:nsid w:val="3989AE76"/>
     <w:multiLevelType w:val="singleLevel"/>
     <w:tmpl w:val="3989AE76"/>
@@ -1034,7 +1499,185 @@
       </w:rPr>
     </w:lvl>
   </w:abstractNum>
-  <w:abstractNum w:abstractNumId="4" w15:restartNumberingAfterBreak="0">
+  <w:abstractNum w:abstractNumId="5" w15:restartNumberingAfterBreak="0">
+    <w:nsid w:val="573D769C"/>
+    <w:multiLevelType w:val="hybridMultilevel"/>
+    <w:tmpl w:val="939EB374"/>
+    <w:lvl w:ilvl="0" w:tplc="6D1683E0">
+      <w:start w:val="1"/>
+      <w:numFmt w:val="japaneseCounting"/>
+      <w:lvlText w:val="%1、"/>
+      <w:lvlJc w:val="left"/>
+      <w:pPr>
+        <w:ind w:left="720" w:hanging="720"/>
+      </w:pPr>
+      <w:rPr>
+        <w:rFonts w:hint="default"/>
+      </w:rPr>
+    </w:lvl>
+    <w:lvl w:ilvl="1" w:tplc="04090019" w:tentative="1">
+      <w:start w:val="1"/>
+      <w:numFmt w:val="lowerLetter"/>
+      <w:lvlText w:val="%2)"/>
+      <w:lvlJc w:val="left"/>
+      <w:pPr>
+        <w:ind w:left="840" w:hanging="420"/>
+      </w:pPr>
+    </w:lvl>
+    <w:lvl w:ilvl="2" w:tplc="0409001B" w:tentative="1">
+      <w:start w:val="1"/>
+      <w:numFmt w:val="lowerRoman"/>
+      <w:lvlText w:val="%3."/>
+      <w:lvlJc w:val="right"/>
+      <w:pPr>
+        <w:ind w:left="1260" w:hanging="420"/>
+      </w:pPr>
+    </w:lvl>
+    <w:lvl w:ilvl="3" w:tplc="0409000F" w:tentative="1">
+      <w:start w:val="1"/>
+      <w:numFmt w:val="decimal"/>
+      <w:lvlText w:val="%4."/>
+      <w:lvlJc w:val="left"/>
+      <w:pPr>
+        <w:ind w:left="1680" w:hanging="420"/>
+      </w:pPr>
+    </w:lvl>
+    <w:lvl w:ilvl="4" w:tplc="04090019" w:tentative="1">
+      <w:start w:val="1"/>
+      <w:numFmt w:val="lowerLetter"/>
+      <w:lvlText w:val="%5)"/>
+      <w:lvlJc w:val="left"/>
+      <w:pPr>
+        <w:ind w:left="2100" w:hanging="420"/>
+      </w:pPr>
+    </w:lvl>
+    <w:lvl w:ilvl="5" w:tplc="0409001B" w:tentative="1">
+      <w:start w:val="1"/>
+      <w:numFmt w:val="lowerRoman"/>
+      <w:lvlText w:val="%6."/>
+      <w:lvlJc w:val="right"/>
+      <w:pPr>
+        <w:ind w:left="2520" w:hanging="420"/>
+      </w:pPr>
+    </w:lvl>
+    <w:lvl w:ilvl="6" w:tplc="0409000F" w:tentative="1">
+      <w:start w:val="1"/>
+      <w:numFmt w:val="decimal"/>
+      <w:lvlText w:val="%7."/>
+      <w:lvlJc w:val="left"/>
+      <w:pPr>
+        <w:ind w:left="2940" w:hanging="420"/>
+      </w:pPr>
+    </w:lvl>
+    <w:lvl w:ilvl="7" w:tplc="04090019" w:tentative="1">
+      <w:start w:val="1"/>
+      <w:numFmt w:val="lowerLetter"/>
+      <w:lvlText w:val="%8)"/>
+      <w:lvlJc w:val="left"/>
+      <w:pPr>
+        <w:ind w:left="3360" w:hanging="420"/>
+      </w:pPr>
+    </w:lvl>
+    <w:lvl w:ilvl="8" w:tplc="0409001B" w:tentative="1">
+      <w:start w:val="1"/>
+      <w:numFmt w:val="lowerRoman"/>
+      <w:lvlText w:val="%9."/>
+      <w:lvlJc w:val="right"/>
+      <w:pPr>
+        <w:ind w:left="3780" w:hanging="420"/>
+      </w:pPr>
+    </w:lvl>
+  </w:abstractNum>
+  <w:abstractNum w:abstractNumId="6" w15:restartNumberingAfterBreak="0">
+    <w:nsid w:val="6E5914E7"/>
+    <w:multiLevelType w:val="hybridMultilevel"/>
+    <w:tmpl w:val="8DD46828"/>
+    <w:lvl w:ilvl="0" w:tplc="8A3228D2">
+      <w:start w:val="1"/>
+      <w:numFmt w:val="decimalEnclosedCircle"/>
+      <w:lvlText w:val="%1"/>
+      <w:lvlJc w:val="left"/>
+      <w:pPr>
+        <w:ind w:left="360" w:hanging="360"/>
+      </w:pPr>
+      <w:rPr>
+        <w:rFonts w:asciiTheme="minorEastAsia" w:hAnsiTheme="minorEastAsia" w:hint="default"/>
+      </w:rPr>
+    </w:lvl>
+    <w:lvl w:ilvl="1" w:tplc="04090019" w:tentative="1">
+      <w:start w:val="1"/>
+      <w:numFmt w:val="lowerLetter"/>
+      <w:lvlText w:val="%2)"/>
+      <w:lvlJc w:val="left"/>
+      <w:pPr>
+        <w:ind w:left="840" w:hanging="420"/>
+      </w:pPr>
+    </w:lvl>
+    <w:lvl w:ilvl="2" w:tplc="0409001B" w:tentative="1">
+      <w:start w:val="1"/>
+      <w:numFmt w:val="lowerRoman"/>
+      <w:lvlText w:val="%3."/>
+      <w:lvlJc w:val="right"/>
+      <w:pPr>
+        <w:ind w:left="1260" w:hanging="420"/>
+      </w:pPr>
+    </w:lvl>
+    <w:lvl w:ilvl="3" w:tplc="0409000F" w:tentative="1">
+      <w:start w:val="1"/>
+      <w:numFmt w:val="decimal"/>
+      <w:lvlText w:val="%4."/>
+      <w:lvlJc w:val="left"/>
+      <w:pPr>
+        <w:ind w:left="1680" w:hanging="420"/>
+      </w:pPr>
+    </w:lvl>
+    <w:lvl w:ilvl="4" w:tplc="04090019" w:tentative="1">
+      <w:start w:val="1"/>
+      <w:numFmt w:val="lowerLetter"/>
+      <w:lvlText w:val="%5)"/>
+      <w:lvlJc w:val="left"/>
+      <w:pPr>
+        <w:ind w:left="2100" w:hanging="420"/>
+      </w:pPr>
+    </w:lvl>
+    <w:lvl w:ilvl="5" w:tplc="0409001B" w:tentative="1">
+      <w:start w:val="1"/>
+      <w:numFmt w:val="lowerRoman"/>
+      <w:lvlText w:val="%6."/>
+      <w:lvlJc w:val="right"/>
+      <w:pPr>
+        <w:ind w:left="2520" w:hanging="420"/>
+      </w:pPr>
+    </w:lvl>
+    <w:lvl w:ilvl="6" w:tplc="0409000F" w:tentative="1">
+      <w:start w:val="1"/>
+      <w:numFmt w:val="decimal"/>
+      <w:lvlText w:val="%7."/>
+      <w:lvlJc w:val="left"/>
+      <w:pPr>
+        <w:ind w:left="2940" w:hanging="420"/>
+      </w:pPr>
+    </w:lvl>
+    <w:lvl w:ilvl="7" w:tplc="04090019" w:tentative="1">
+      <w:start w:val="1"/>
+      <w:numFmt w:val="lowerLetter"/>
+      <w:lvlText w:val="%8)"/>
+      <w:lvlJc w:val="left"/>
+      <w:pPr>
+        <w:ind w:left="3360" w:hanging="420"/>
+      </w:pPr>
+    </w:lvl>
+    <w:lvl w:ilvl="8" w:tplc="0409001B" w:tentative="1">
+      <w:start w:val="1"/>
+      <w:numFmt w:val="lowerRoman"/>
+      <w:lvlText w:val="%9."/>
+      <w:lvlJc w:val="right"/>
+      <w:pPr>
+        <w:ind w:left="3780" w:hanging="420"/>
+      </w:pPr>
+    </w:lvl>
+  </w:abstractNum>
+  <w:abstractNum w:abstractNumId="7" w15:restartNumberingAfterBreak="0">
     <w:nsid w:val="7CE64D08"/>
     <w:multiLevelType w:val="hybridMultilevel"/>
     <w:tmpl w:val="B2ECAE3E"/>
@@ -1123,7 +1766,7 @@
       </w:pPr>
     </w:lvl>
   </w:abstractNum>
-  <w:abstractNum w:abstractNumId="5" w15:restartNumberingAfterBreak="0">
+  <w:abstractNum w:abstractNumId="8" w15:restartNumberingAfterBreak="0">
     <w:nsid w:val="7E9383CA"/>
     <w:multiLevelType w:val="singleLevel"/>
     <w:tmpl w:val="0409000F"/>
@@ -1138,22 +1781,31 @@
     </w:lvl>
   </w:abstractNum>
   <w:num w:numId="1">
-    <w:abstractNumId w:val="3"/>
+    <w:abstractNumId w:val="4"/>
   </w:num>
   <w:num w:numId="2">
-    <w:abstractNumId w:val="5"/>
+    <w:abstractNumId w:val="8"/>
   </w:num>
   <w:num w:numId="3">
     <w:abstractNumId w:val="1"/>
   </w:num>
   <w:num w:numId="4">
-    <w:abstractNumId w:val="4"/>
+    <w:abstractNumId w:val="7"/>
   </w:num>
   <w:num w:numId="5">
-    <w:abstractNumId w:val="2"/>
+    <w:abstractNumId w:val="3"/>
   </w:num>
   <w:num w:numId="6">
     <w:abstractNumId w:val="0"/>
+  </w:num>
+  <w:num w:numId="7">
+    <w:abstractNumId w:val="2"/>
+  </w:num>
+  <w:num w:numId="8">
+    <w:abstractNumId w:val="5"/>
+  </w:num>
+  <w:num w:numId="9">
+    <w:abstractNumId w:val="6"/>
   </w:num>
 </w:numbering>
 </file>
@@ -1559,6 +2211,7 @@
   <w:style w:type="character" w:default="1" w:styleId="a0">
     <w:name w:val="Default Paragraph Font"/>
     <w:uiPriority w:val="1"/>
+    <w:semiHidden/>
     <w:unhideWhenUsed/>
   </w:style>
   <w:style w:type="table" w:default="1" w:styleId="a1">

</xml_diff>

<commit_message>
UPDATE: The third step to quality management
</commit_message>
<xml_diff>
--- a/core/法律智慧平台项目+质量管理（余帅文）.docx
+++ b/core/法律智慧平台项目+质量管理（余帅文）.docx
@@ -33,15 +33,15 @@
         <w:tblLook w:val="04A0" w:firstRow="1" w:lastRow="0" w:firstColumn="1" w:lastColumn="0" w:noHBand="0" w:noVBand="1"/>
       </w:tblPr>
       <w:tblGrid>
-        <w:gridCol w:w="1553"/>
-        <w:gridCol w:w="2262"/>
-        <w:gridCol w:w="2429"/>
-        <w:gridCol w:w="4212"/>
+        <w:gridCol w:w="1660"/>
+        <w:gridCol w:w="1980"/>
+        <w:gridCol w:w="3460"/>
+        <w:gridCol w:w="3356"/>
       </w:tblGrid>
       <w:tr>
         <w:tc>
           <w:tcPr>
-            <w:tcW w:w="1555" w:type="dxa"/>
+            <w:tcW w:w="1552" w:type="dxa"/>
             <w:vAlign w:val="center"/>
           </w:tcPr>
           <w:p>
@@ -68,7 +68,7 @@
         </w:tc>
         <w:tc>
           <w:tcPr>
-            <w:tcW w:w="8921" w:type="dxa"/>
+            <w:tcW w:w="8904" w:type="dxa"/>
             <w:gridSpan w:val="3"/>
           </w:tcPr>
           <w:p>
@@ -90,7 +90,7 @@
       <w:tr>
         <w:tc>
           <w:tcPr>
-            <w:tcW w:w="1555" w:type="dxa"/>
+            <w:tcW w:w="1552" w:type="dxa"/>
             <w:vAlign w:val="center"/>
           </w:tcPr>
           <w:p>
@@ -117,7 +117,7 @@
         </w:tc>
         <w:tc>
           <w:tcPr>
-            <w:tcW w:w="8921" w:type="dxa"/>
+            <w:tcW w:w="8904" w:type="dxa"/>
             <w:gridSpan w:val="3"/>
           </w:tcPr>
           <w:p>
@@ -139,7 +139,7 @@
       <w:tr>
         <w:tc>
           <w:tcPr>
-            <w:tcW w:w="1555" w:type="dxa"/>
+            <w:tcW w:w="1552" w:type="dxa"/>
             <w:vMerge w:val="restart"/>
             <w:vAlign w:val="center"/>
           </w:tcPr>
@@ -167,7 +167,7 @@
         </w:tc>
         <w:tc>
           <w:tcPr>
-            <w:tcW w:w="2268" w:type="dxa"/>
+            <w:tcW w:w="2264" w:type="dxa"/>
           </w:tcPr>
           <w:p>
             <w:pPr>
@@ -186,7 +186,7 @@
         </w:tc>
         <w:tc>
           <w:tcPr>
-            <w:tcW w:w="2429" w:type="dxa"/>
+            <w:tcW w:w="2424" w:type="dxa"/>
           </w:tcPr>
           <w:p>
             <w:pPr>
@@ -205,7 +205,7 @@
         </w:tc>
         <w:tc>
           <w:tcPr>
-            <w:tcW w:w="4224" w:type="dxa"/>
+            <w:tcW w:w="4216" w:type="dxa"/>
           </w:tcPr>
           <w:p>
             <w:pPr>
@@ -229,7 +229,7 @@
         </w:trPr>
         <w:tc>
           <w:tcPr>
-            <w:tcW w:w="1555" w:type="dxa"/>
+            <w:tcW w:w="1552" w:type="dxa"/>
             <w:vMerge/>
           </w:tcPr>
           <w:p>
@@ -242,7 +242,7 @@
         </w:tc>
         <w:tc>
           <w:tcPr>
-            <w:tcW w:w="2268" w:type="dxa"/>
+            <w:tcW w:w="2264" w:type="dxa"/>
           </w:tcPr>
           <w:p>
             <w:pPr>
@@ -261,7 +261,7 @@
         </w:tc>
         <w:tc>
           <w:tcPr>
-            <w:tcW w:w="2429" w:type="dxa"/>
+            <w:tcW w:w="2424" w:type="dxa"/>
           </w:tcPr>
           <w:p>
             <w:pPr>
@@ -280,7 +280,7 @@
         </w:tc>
         <w:tc>
           <w:tcPr>
-            <w:tcW w:w="4224" w:type="dxa"/>
+            <w:tcW w:w="4216" w:type="dxa"/>
           </w:tcPr>
           <w:p>
             <w:pPr>
@@ -304,7 +304,7 @@
         </w:trPr>
         <w:tc>
           <w:tcPr>
-            <w:tcW w:w="1555" w:type="dxa"/>
+            <w:tcW w:w="1552" w:type="dxa"/>
             <w:vMerge/>
           </w:tcPr>
           <w:p>
@@ -317,7 +317,7 @@
         </w:tc>
         <w:tc>
           <w:tcPr>
-            <w:tcW w:w="2268" w:type="dxa"/>
+            <w:tcW w:w="2264" w:type="dxa"/>
           </w:tcPr>
           <w:p>
             <w:pPr>
@@ -336,7 +336,7 @@
         </w:tc>
         <w:tc>
           <w:tcPr>
-            <w:tcW w:w="2429" w:type="dxa"/>
+            <w:tcW w:w="2424" w:type="dxa"/>
           </w:tcPr>
           <w:p>
             <w:pPr>
@@ -355,7 +355,7 @@
         </w:tc>
         <w:tc>
           <w:tcPr>
-            <w:tcW w:w="4224" w:type="dxa"/>
+            <w:tcW w:w="4216" w:type="dxa"/>
           </w:tcPr>
           <w:p>
             <w:pPr>
@@ -376,7 +376,7 @@
       <w:tr>
         <w:tc>
           <w:tcPr>
-            <w:tcW w:w="1555" w:type="dxa"/>
+            <w:tcW w:w="1552" w:type="dxa"/>
             <w:vMerge/>
           </w:tcPr>
           <w:p>
@@ -389,7 +389,7 @@
         </w:tc>
         <w:tc>
           <w:tcPr>
-            <w:tcW w:w="2268" w:type="dxa"/>
+            <w:tcW w:w="2264" w:type="dxa"/>
           </w:tcPr>
           <w:p>
             <w:pPr>
@@ -408,7 +408,7 @@
         </w:tc>
         <w:tc>
           <w:tcPr>
-            <w:tcW w:w="2429" w:type="dxa"/>
+            <w:tcW w:w="2424" w:type="dxa"/>
           </w:tcPr>
           <w:p>
             <w:pPr>
@@ -427,7 +427,7 @@
         </w:tc>
         <w:tc>
           <w:tcPr>
-            <w:tcW w:w="4224" w:type="dxa"/>
+            <w:tcW w:w="4216" w:type="dxa"/>
           </w:tcPr>
           <w:p>
             <w:pPr>
@@ -448,7 +448,7 @@
       <w:tr>
         <w:tc>
           <w:tcPr>
-            <w:tcW w:w="1555" w:type="dxa"/>
+            <w:tcW w:w="1552" w:type="dxa"/>
             <w:vAlign w:val="center"/>
           </w:tcPr>
           <w:p>
@@ -474,7 +474,7 @@
         </w:tc>
         <w:tc>
           <w:tcPr>
-            <w:tcW w:w="8921" w:type="dxa"/>
+            <w:tcW w:w="8904" w:type="dxa"/>
             <w:gridSpan w:val="3"/>
           </w:tcPr>
           <w:p>
@@ -530,7 +530,7 @@
       <w:tr>
         <w:tc>
           <w:tcPr>
-            <w:tcW w:w="10476" w:type="dxa"/>
+            <w:tcW w:w="10456" w:type="dxa"/>
             <w:gridSpan w:val="4"/>
           </w:tcPr>
           <w:p>
@@ -562,30 +562,168 @@
           </w:p>
           <w:p>
             <w:pPr>
-              <w:rPr>
-                <w:sz w:val="28"/>
-              </w:rPr>
-            </w:pPr>
-            <w:r>
-              <w:rPr>
-                <w:rFonts w:hint="eastAsia"/>
-                <w:sz w:val="28"/>
-              </w:rPr>
-              <w:t>一</w:t>
-            </w:r>
-            <w:r>
-              <w:rPr>
-                <w:rFonts w:hint="eastAsia"/>
-                <w:sz w:val="28"/>
-              </w:rPr>
-              <w:t>、</w:t>
-            </w:r>
+              <w:pStyle w:val="a5"/>
+              <w:numPr>
+                <w:ilvl w:val="0"/>
+                <w:numId w:val="10"/>
+              </w:numPr>
+              <w:ind w:firstLineChars="0"/>
+              <w:rPr>
+                <w:sz w:val="28"/>
+              </w:rPr>
+            </w:pPr>
             <w:r>
               <w:rPr>
                 <w:rFonts w:hint="eastAsia"/>
                 <w:sz w:val="28"/>
               </w:rPr>
               <w:t>设计测试用例</w:t>
+            </w:r>
+          </w:p>
+          <w:p>
+            <w:pPr>
+              <w:jc w:val="center"/>
+              <w:rPr>
+                <w:rFonts w:hint="eastAsia"/>
+                <w:sz w:val="28"/>
+              </w:rPr>
+            </w:pPr>
+            <w:r>
+              <w:rPr>
+                <w:noProof/>
+              </w:rPr>
+              <w:drawing>
+                <wp:inline distT="0" distB="0" distL="0" distR="0" wp14:anchorId="1C1C6201" wp14:editId="01E400E8">
+                  <wp:extent cx="6385560" cy="1166557"/>
+                  <wp:effectExtent l="0" t="0" r="0" b="0"/>
+                  <wp:docPr id="7" name="图片 7"/>
+                  <wp:cNvGraphicFramePr>
+                    <a:graphicFrameLocks xmlns:a="http://schemas.openxmlformats.org/drawingml/2006/main" noChangeAspect="1"/>
+                  </wp:cNvGraphicFramePr>
+                  <a:graphic xmlns:a="http://schemas.openxmlformats.org/drawingml/2006/main">
+                    <a:graphicData uri="http://schemas.openxmlformats.org/drawingml/2006/picture">
+                      <pic:pic xmlns:pic="http://schemas.openxmlformats.org/drawingml/2006/picture">
+                        <pic:nvPicPr>
+                          <pic:cNvPr id="1" name=""/>
+                          <pic:cNvPicPr/>
+                        </pic:nvPicPr>
+                        <pic:blipFill>
+                          <a:blip r:embed="rId6"/>
+                          <a:stretch>
+                            <a:fillRect/>
+                          </a:stretch>
+                        </pic:blipFill>
+                        <pic:spPr>
+                          <a:xfrm>
+                            <a:off x="0" y="0"/>
+                            <a:ext cx="6429950" cy="1174666"/>
+                          </a:xfrm>
+                          <a:prstGeom prst="rect">
+                            <a:avLst/>
+                          </a:prstGeom>
+                        </pic:spPr>
+                      </pic:pic>
+                    </a:graphicData>
+                  </a:graphic>
+                </wp:inline>
+              </w:drawing>
+            </w:r>
+          </w:p>
+          <w:p>
+            <w:pPr>
+              <w:jc w:val="center"/>
+              <w:rPr>
+                <w:sz w:val="28"/>
+              </w:rPr>
+            </w:pPr>
+            <w:r>
+              <w:rPr>
+                <w:noProof/>
+              </w:rPr>
+              <w:drawing>
+                <wp:inline distT="0" distB="0" distL="0" distR="0" wp14:anchorId="6F78C745" wp14:editId="5458E64B">
+                  <wp:extent cx="6477000" cy="2825750"/>
+                  <wp:effectExtent l="0" t="0" r="0" b="0"/>
+                  <wp:docPr id="5" name="图片 5"/>
+                  <wp:cNvGraphicFramePr>
+                    <a:graphicFrameLocks xmlns:a="http://schemas.openxmlformats.org/drawingml/2006/main" noChangeAspect="1"/>
+                  </wp:cNvGraphicFramePr>
+                  <a:graphic xmlns:a="http://schemas.openxmlformats.org/drawingml/2006/main">
+                    <a:graphicData uri="http://schemas.openxmlformats.org/drawingml/2006/picture">
+                      <pic:pic xmlns:pic="http://schemas.openxmlformats.org/drawingml/2006/picture">
+                        <pic:nvPicPr>
+                          <pic:cNvPr id="1" name=""/>
+                          <pic:cNvPicPr/>
+                        </pic:nvPicPr>
+                        <pic:blipFill>
+                          <a:blip r:embed="rId7"/>
+                          <a:stretch>
+                            <a:fillRect/>
+                          </a:stretch>
+                        </pic:blipFill>
+                        <pic:spPr>
+                          <a:xfrm>
+                            <a:off x="0" y="0"/>
+                            <a:ext cx="6477000" cy="2825750"/>
+                          </a:xfrm>
+                          <a:prstGeom prst="rect">
+                            <a:avLst/>
+                          </a:prstGeom>
+                        </pic:spPr>
+                      </pic:pic>
+                    </a:graphicData>
+                  </a:graphic>
+                </wp:inline>
+              </w:drawing>
+            </w:r>
+          </w:p>
+          <w:p>
+            <w:pPr>
+              <w:jc w:val="center"/>
+              <w:rPr>
+                <w:rFonts w:hint="eastAsia"/>
+                <w:sz w:val="28"/>
+              </w:rPr>
+            </w:pPr>
+            <w:r>
+              <w:rPr>
+                <w:noProof/>
+              </w:rPr>
+              <w:drawing>
+                <wp:inline distT="0" distB="0" distL="0" distR="0" wp14:anchorId="2D744666" wp14:editId="1217A6D4">
+                  <wp:extent cx="6447790" cy="1191491"/>
+                  <wp:effectExtent l="0" t="0" r="0" b="8890"/>
+                  <wp:docPr id="12" name="图片 12"/>
+                  <wp:cNvGraphicFramePr>
+                    <a:graphicFrameLocks xmlns:a="http://schemas.openxmlformats.org/drawingml/2006/main" noChangeAspect="1"/>
+                  </wp:cNvGraphicFramePr>
+                  <a:graphic xmlns:a="http://schemas.openxmlformats.org/drawingml/2006/main">
+                    <a:graphicData uri="http://schemas.openxmlformats.org/drawingml/2006/picture">
+                      <pic:pic xmlns:pic="http://schemas.openxmlformats.org/drawingml/2006/picture">
+                        <pic:nvPicPr>
+                          <pic:cNvPr id="1" name=""/>
+                          <pic:cNvPicPr/>
+                        </pic:nvPicPr>
+                        <pic:blipFill>
+                          <a:blip r:embed="rId8"/>
+                          <a:stretch>
+                            <a:fillRect/>
+                          </a:stretch>
+                        </pic:blipFill>
+                        <pic:spPr>
+                          <a:xfrm>
+                            <a:off x="0" y="0"/>
+                            <a:ext cx="6565281" cy="1213202"/>
+                          </a:xfrm>
+                          <a:prstGeom prst="rect">
+                            <a:avLst/>
+                          </a:prstGeom>
+                        </pic:spPr>
+                      </pic:pic>
+                    </a:graphicData>
+                  </a:graphic>
+                </wp:inline>
+              </w:drawing>
             </w:r>
           </w:p>
           <w:p>
@@ -604,6 +742,7 @@
               <w:rPr>
                 <w:sz w:val="28"/>
               </w:rPr>
+              <w:lastRenderedPageBreak/>
               <w:t>单元测试</w:t>
             </w:r>
           </w:p>
@@ -611,10 +750,52 @@
             <w:pPr>
               <w:pStyle w:val="a5"/>
               <w:ind w:left="360" w:firstLineChars="0" w:firstLine="0"/>
-              <w:rPr>
-                <w:sz w:val="28"/>
-              </w:rPr>
-            </w:pPr>
+              <w:jc w:val="center"/>
+              <w:rPr>
+                <w:rFonts w:hint="eastAsia"/>
+                <w:sz w:val="28"/>
+              </w:rPr>
+            </w:pPr>
+            <w:r>
+              <w:rPr>
+                <w:noProof/>
+              </w:rPr>
+              <w:drawing>
+                <wp:inline distT="0" distB="0" distL="0" distR="0" wp14:anchorId="54ED073A" wp14:editId="63B475C0">
+                  <wp:extent cx="6217920" cy="1295152"/>
+                  <wp:effectExtent l="0" t="0" r="0" b="635"/>
+                  <wp:docPr id="1" name="图片 1"/>
+                  <wp:cNvGraphicFramePr>
+                    <a:graphicFrameLocks xmlns:a="http://schemas.openxmlformats.org/drawingml/2006/main" noChangeAspect="1"/>
+                  </wp:cNvGraphicFramePr>
+                  <a:graphic xmlns:a="http://schemas.openxmlformats.org/drawingml/2006/main">
+                    <a:graphicData uri="http://schemas.openxmlformats.org/drawingml/2006/picture">
+                      <pic:pic xmlns:pic="http://schemas.openxmlformats.org/drawingml/2006/picture">
+                        <pic:nvPicPr>
+                          <pic:cNvPr id="1" name=""/>
+                          <pic:cNvPicPr/>
+                        </pic:nvPicPr>
+                        <pic:blipFill>
+                          <a:blip r:embed="rId9"/>
+                          <a:stretch>
+                            <a:fillRect/>
+                          </a:stretch>
+                        </pic:blipFill>
+                        <pic:spPr>
+                          <a:xfrm>
+                            <a:off x="0" y="0"/>
+                            <a:ext cx="6255647" cy="1303010"/>
+                          </a:xfrm>
+                          <a:prstGeom prst="rect">
+                            <a:avLst/>
+                          </a:prstGeom>
+                        </pic:spPr>
+                      </pic:pic>
+                    </a:graphicData>
+                  </a:graphic>
+                </wp:inline>
+              </w:drawing>
+            </w:r>
           </w:p>
           <w:p>
             <w:pPr>
@@ -639,10 +820,51 @@
             <w:pPr>
               <w:pStyle w:val="a5"/>
               <w:ind w:left="360" w:firstLineChars="0" w:firstLine="0"/>
-              <w:rPr>
-                <w:sz w:val="28"/>
-              </w:rPr>
-            </w:pPr>
+              <w:jc w:val="center"/>
+              <w:rPr>
+                <w:sz w:val="28"/>
+              </w:rPr>
+            </w:pPr>
+            <w:r>
+              <w:rPr>
+                <w:noProof/>
+              </w:rPr>
+              <w:drawing>
+                <wp:inline distT="0" distB="0" distL="0" distR="0" wp14:anchorId="31A7E828" wp14:editId="30F462DD">
+                  <wp:extent cx="6187440" cy="657225"/>
+                  <wp:effectExtent l="0" t="0" r="3810" b="9525"/>
+                  <wp:docPr id="2" name="图片 2"/>
+                  <wp:cNvGraphicFramePr>
+                    <a:graphicFrameLocks xmlns:a="http://schemas.openxmlformats.org/drawingml/2006/main" noChangeAspect="1"/>
+                  </wp:cNvGraphicFramePr>
+                  <a:graphic xmlns:a="http://schemas.openxmlformats.org/drawingml/2006/main">
+                    <a:graphicData uri="http://schemas.openxmlformats.org/drawingml/2006/picture">
+                      <pic:pic xmlns:pic="http://schemas.openxmlformats.org/drawingml/2006/picture">
+                        <pic:nvPicPr>
+                          <pic:cNvPr id="1" name=""/>
+                          <pic:cNvPicPr/>
+                        </pic:nvPicPr>
+                        <pic:blipFill>
+                          <a:blip r:embed="rId10"/>
+                          <a:stretch>
+                            <a:fillRect/>
+                          </a:stretch>
+                        </pic:blipFill>
+                        <pic:spPr>
+                          <a:xfrm>
+                            <a:off x="0" y="0"/>
+                            <a:ext cx="6187440" cy="657225"/>
+                          </a:xfrm>
+                          <a:prstGeom prst="rect">
+                            <a:avLst/>
+                          </a:prstGeom>
+                        </pic:spPr>
+                      </pic:pic>
+                    </a:graphicData>
+                  </a:graphic>
+                </wp:inline>
+              </w:drawing>
+            </w:r>
           </w:p>
           <w:p>
             <w:pPr>
@@ -667,10 +889,51 @@
             <w:pPr>
               <w:pStyle w:val="a5"/>
               <w:ind w:left="360" w:firstLineChars="0" w:firstLine="0"/>
-              <w:rPr>
-                <w:sz w:val="28"/>
-              </w:rPr>
-            </w:pPr>
+              <w:jc w:val="center"/>
+              <w:rPr>
+                <w:sz w:val="28"/>
+              </w:rPr>
+            </w:pPr>
+            <w:r>
+              <w:rPr>
+                <w:noProof/>
+              </w:rPr>
+              <w:drawing>
+                <wp:inline distT="0" distB="0" distL="0" distR="0" wp14:anchorId="457B20BD" wp14:editId="069D62F6">
+                  <wp:extent cx="6289634" cy="2331720"/>
+                  <wp:effectExtent l="0" t="0" r="0" b="0"/>
+                  <wp:docPr id="4" name="图片 4"/>
+                  <wp:cNvGraphicFramePr>
+                    <a:graphicFrameLocks xmlns:a="http://schemas.openxmlformats.org/drawingml/2006/main" noChangeAspect="1"/>
+                  </wp:cNvGraphicFramePr>
+                  <a:graphic xmlns:a="http://schemas.openxmlformats.org/drawingml/2006/main">
+                    <a:graphicData uri="http://schemas.openxmlformats.org/drawingml/2006/picture">
+                      <pic:pic xmlns:pic="http://schemas.openxmlformats.org/drawingml/2006/picture">
+                        <pic:nvPicPr>
+                          <pic:cNvPr id="1" name=""/>
+                          <pic:cNvPicPr/>
+                        </pic:nvPicPr>
+                        <pic:blipFill>
+                          <a:blip r:embed="rId11"/>
+                          <a:stretch>
+                            <a:fillRect/>
+                          </a:stretch>
+                        </pic:blipFill>
+                        <pic:spPr>
+                          <a:xfrm>
+                            <a:off x="0" y="0"/>
+                            <a:ext cx="6299430" cy="2335352"/>
+                          </a:xfrm>
+                          <a:prstGeom prst="rect">
+                            <a:avLst/>
+                          </a:prstGeom>
+                        </pic:spPr>
+                      </pic:pic>
+                    </a:graphicData>
+                  </a:graphic>
+                </wp:inline>
+              </w:drawing>
+            </w:r>
           </w:p>
           <w:p>
             <w:pPr>
@@ -701,6 +964,46 @@
             </w:pPr>
             <w:r>
               <w:rPr>
+                <w:noProof/>
+              </w:rPr>
+              <w:drawing>
+                <wp:inline distT="0" distB="0" distL="0" distR="0" wp14:anchorId="592B50B7" wp14:editId="362C529F">
+                  <wp:extent cx="6438900" cy="1002665"/>
+                  <wp:effectExtent l="0" t="0" r="0" b="6985"/>
+                  <wp:docPr id="3" name="图片 3"/>
+                  <wp:cNvGraphicFramePr>
+                    <a:graphicFrameLocks xmlns:a="http://schemas.openxmlformats.org/drawingml/2006/main" noChangeAspect="1"/>
+                  </wp:cNvGraphicFramePr>
+                  <a:graphic xmlns:a="http://schemas.openxmlformats.org/drawingml/2006/main">
+                    <a:graphicData uri="http://schemas.openxmlformats.org/drawingml/2006/picture">
+                      <pic:pic xmlns:pic="http://schemas.openxmlformats.org/drawingml/2006/picture">
+                        <pic:nvPicPr>
+                          <pic:cNvPr id="1" name=""/>
+                          <pic:cNvPicPr/>
+                        </pic:nvPicPr>
+                        <pic:blipFill>
+                          <a:blip r:embed="rId12"/>
+                          <a:stretch>
+                            <a:fillRect/>
+                          </a:stretch>
+                        </pic:blipFill>
+                        <pic:spPr>
+                          <a:xfrm>
+                            <a:off x="0" y="0"/>
+                            <a:ext cx="6438900" cy="1002665"/>
+                          </a:xfrm>
+                          <a:prstGeom prst="rect">
+                            <a:avLst/>
+                          </a:prstGeom>
+                        </pic:spPr>
+                      </pic:pic>
+                    </a:graphicData>
+                  </a:graphic>
+                </wp:inline>
+              </w:drawing>
+            </w:r>
+            <w:r>
+              <w:rPr>
                 <w:rFonts w:hint="eastAsia"/>
                 <w:sz w:val="28"/>
               </w:rPr>
@@ -713,12 +1016,40 @@
                 <w:sz w:val="28"/>
               </w:rPr>
             </w:pPr>
-            <w:r>
-              <w:rPr>
-                <w:rFonts w:hint="eastAsia"/>
-                <w:sz w:val="28"/>
-              </w:rPr>
-              <w:t>二记录b</w:t>
+          </w:p>
+          <w:p>
+            <w:pPr>
+              <w:rPr>
+                <w:sz w:val="28"/>
+              </w:rPr>
+            </w:pPr>
+            <w:r>
+              <w:rPr>
+                <w:rFonts w:hint="eastAsia"/>
+                <w:sz w:val="28"/>
+              </w:rPr>
+              <w:t>二</w:t>
+            </w:r>
+            <w:r>
+              <w:rPr>
+                <w:rFonts w:hint="eastAsia"/>
+                <w:sz w:val="28"/>
+              </w:rPr>
+              <w:t>、</w:t>
+            </w:r>
+            <w:r>
+              <w:rPr>
+                <w:rFonts w:hint="eastAsia"/>
+                <w:sz w:val="28"/>
+              </w:rPr>
+              <w:t>记录</w:t>
+            </w:r>
+            <w:r>
+              <w:rPr>
+                <w:rFonts w:hint="eastAsia"/>
+                <w:sz w:val="28"/>
+              </w:rPr>
+              <w:t>B</w:t>
             </w:r>
             <w:r>
               <w:rPr>
@@ -746,7 +1077,13 @@
                 <w:rFonts w:hint="eastAsia"/>
                 <w:sz w:val="28"/>
               </w:rPr>
-              <w:t>是计算机在运行过程中出现的软硬件错误及缺陷。对b</w:t>
+              <w:t>是计算机在运行过程中出现的软硬件错误及缺陷。对</w:t>
+            </w:r>
+            <w:r>
+              <w:rPr>
+                <w:sz w:val="28"/>
+              </w:rPr>
+              <w:t>B</w:t>
             </w:r>
             <w:r>
               <w:rPr>
@@ -764,9 +1101,57 @@
           </w:p>
           <w:p>
             <w:pPr>
+              <w:jc w:val="center"/>
+              <w:rPr>
+                <w:sz w:val="28"/>
+              </w:rPr>
+            </w:pPr>
+            <w:r>
+              <w:rPr>
+                <w:noProof/>
+              </w:rPr>
+              <w:lastRenderedPageBreak/>
+              <w:drawing>
+                <wp:inline distT="0" distB="0" distL="0" distR="0" wp14:anchorId="243D9801" wp14:editId="49E82D5B">
+                  <wp:extent cx="6477000" cy="2320925"/>
+                  <wp:effectExtent l="0" t="0" r="0" b="3175"/>
+                  <wp:docPr id="6" name="图片 6"/>
+                  <wp:cNvGraphicFramePr>
+                    <a:graphicFrameLocks xmlns:a="http://schemas.openxmlformats.org/drawingml/2006/main" noChangeAspect="1"/>
+                  </wp:cNvGraphicFramePr>
+                  <a:graphic xmlns:a="http://schemas.openxmlformats.org/drawingml/2006/main">
+                    <a:graphicData uri="http://schemas.openxmlformats.org/drawingml/2006/picture">
+                      <pic:pic xmlns:pic="http://schemas.openxmlformats.org/drawingml/2006/picture">
+                        <pic:nvPicPr>
+                          <pic:cNvPr id="1" name=""/>
+                          <pic:cNvPicPr/>
+                        </pic:nvPicPr>
+                        <pic:blipFill>
+                          <a:blip r:embed="rId13"/>
+                          <a:stretch>
+                            <a:fillRect/>
+                          </a:stretch>
+                        </pic:blipFill>
+                        <pic:spPr>
+                          <a:xfrm>
+                            <a:off x="0" y="0"/>
+                            <a:ext cx="6477000" cy="2320925"/>
+                          </a:xfrm>
+                          <a:prstGeom prst="rect">
+                            <a:avLst/>
+                          </a:prstGeom>
+                        </pic:spPr>
+                      </pic:pic>
+                    </a:graphicData>
+                  </a:graphic>
+                </wp:inline>
+              </w:drawing>
+            </w:r>
+          </w:p>
+          <w:p>
+            <w:pPr>
               <w:jc w:val="left"/>
               <w:rPr>
-                <w:rFonts w:hint="eastAsia"/>
                 <w:sz w:val="28"/>
               </w:rPr>
             </w:pPr>
@@ -783,6 +1168,142 @@
                 <w:rFonts w:hint="eastAsia"/>
                 <w:sz w:val="28"/>
               </w:rPr>
+              <w:t>三</w:t>
+            </w:r>
+            <w:r>
+              <w:rPr>
+                <w:rFonts w:hint="eastAsia"/>
+                <w:sz w:val="28"/>
+              </w:rPr>
+              <w:t>、</w:t>
+            </w:r>
+            <w:r>
+              <w:rPr>
+                <w:rFonts w:hint="eastAsia"/>
+                <w:sz w:val="28"/>
+              </w:rPr>
+              <w:t>利用网络平台的项目宏观管理</w:t>
+            </w:r>
+          </w:p>
+          <w:p>
+            <w:pPr>
+              <w:jc w:val="center"/>
+              <w:rPr>
+                <w:rFonts w:hint="eastAsia"/>
+                <w:sz w:val="28"/>
+              </w:rPr>
+            </w:pPr>
+            <w:r>
+              <w:rPr>
+                <w:noProof/>
+              </w:rPr>
+              <w:drawing>
+                <wp:inline distT="0" distB="0" distL="0" distR="0" wp14:anchorId="21044937" wp14:editId="059C4F0E">
+                  <wp:extent cx="6446520" cy="3144419"/>
+                  <wp:effectExtent l="0" t="0" r="0" b="0"/>
+                  <wp:docPr id="8" name="图片 8"/>
+                  <wp:cNvGraphicFramePr>
+                    <a:graphicFrameLocks xmlns:a="http://schemas.openxmlformats.org/drawingml/2006/main" noChangeAspect="1"/>
+                  </wp:cNvGraphicFramePr>
+                  <a:graphic xmlns:a="http://schemas.openxmlformats.org/drawingml/2006/main">
+                    <a:graphicData uri="http://schemas.openxmlformats.org/drawingml/2006/picture">
+                      <pic:pic xmlns:pic="http://schemas.openxmlformats.org/drawingml/2006/picture">
+                        <pic:nvPicPr>
+                          <pic:cNvPr id="1" name=""/>
+                          <pic:cNvPicPr/>
+                        </pic:nvPicPr>
+                        <pic:blipFill>
+                          <a:blip r:embed="rId14"/>
+                          <a:stretch>
+                            <a:fillRect/>
+                          </a:stretch>
+                        </pic:blipFill>
+                        <pic:spPr>
+                          <a:xfrm>
+                            <a:off x="0" y="0"/>
+                            <a:ext cx="6460437" cy="3151207"/>
+                          </a:xfrm>
+                          <a:prstGeom prst="rect">
+                            <a:avLst/>
+                          </a:prstGeom>
+                        </pic:spPr>
+                      </pic:pic>
+                    </a:graphicData>
+                  </a:graphic>
+                </wp:inline>
+              </w:drawing>
+            </w:r>
+          </w:p>
+          <w:p>
+            <w:pPr>
+              <w:jc w:val="center"/>
+              <w:rPr>
+                <w:sz w:val="28"/>
+              </w:rPr>
+            </w:pPr>
+            <w:r>
+              <w:rPr>
+                <w:noProof/>
+              </w:rPr>
+              <w:lastRenderedPageBreak/>
+              <w:drawing>
+                <wp:inline distT="0" distB="0" distL="0" distR="0" wp14:anchorId="54FFECE9" wp14:editId="793084FA">
+                  <wp:extent cx="6645910" cy="9288780"/>
+                  <wp:effectExtent l="0" t="0" r="2540" b="7620"/>
+                  <wp:docPr id="11" name="图片 11"/>
+                  <wp:cNvGraphicFramePr>
+                    <a:graphicFrameLocks xmlns:a="http://schemas.openxmlformats.org/drawingml/2006/main" noChangeAspect="1"/>
+                  </wp:cNvGraphicFramePr>
+                  <a:graphic xmlns:a="http://schemas.openxmlformats.org/drawingml/2006/main">
+                    <a:graphicData uri="http://schemas.openxmlformats.org/drawingml/2006/picture">
+                      <pic:pic xmlns:pic="http://schemas.openxmlformats.org/drawingml/2006/picture">
+                        <pic:nvPicPr>
+                          <pic:cNvPr id="1" name=""/>
+                          <pic:cNvPicPr/>
+                        </pic:nvPicPr>
+                        <pic:blipFill>
+                          <a:blip r:embed="rId15"/>
+                          <a:stretch>
+                            <a:fillRect/>
+                          </a:stretch>
+                        </pic:blipFill>
+                        <pic:spPr>
+                          <a:xfrm>
+                            <a:off x="0" y="0"/>
+                            <a:ext cx="6645910" cy="9288780"/>
+                          </a:xfrm>
+                          <a:prstGeom prst="rect">
+                            <a:avLst/>
+                          </a:prstGeom>
+                        </pic:spPr>
+                      </pic:pic>
+                    </a:graphicData>
+                  </a:graphic>
+                </wp:inline>
+              </w:drawing>
+            </w:r>
+          </w:p>
+          <w:p>
+            <w:pPr>
+              <w:jc w:val="left"/>
+              <w:rPr>
+                <w:sz w:val="28"/>
+              </w:rPr>
+            </w:pPr>
+          </w:p>
+          <w:p>
+            <w:pPr>
+              <w:jc w:val="left"/>
+              <w:rPr>
+                <w:sz w:val="28"/>
+              </w:rPr>
+            </w:pPr>
+            <w:r>
+              <w:rPr>
+                <w:rFonts w:hint="eastAsia"/>
+                <w:sz w:val="28"/>
+              </w:rPr>
+              <w:lastRenderedPageBreak/>
               <w:t>分析：</w:t>
             </w:r>
           </w:p>
@@ -827,7 +1348,6 @@
               <w:rPr>
                 <w:sz w:val="28"/>
               </w:rPr>
-              <w:lastRenderedPageBreak/>
               <w:t>软件质量就是软件与用户需求相一致的程度。具体地说，软件质量是软件符合明确叙述的功能和性能需求、以及所有专业开发的软件都应具有的隐含特征的程度。</w:t>
             </w:r>
           </w:p>
@@ -1589,6 +2109,95 @@
     </w:lvl>
   </w:abstractNum>
   <w:abstractNum w:abstractNumId="6" w15:restartNumberingAfterBreak="0">
+    <w:nsid w:val="65E43B55"/>
+    <w:multiLevelType w:val="hybridMultilevel"/>
+    <w:tmpl w:val="99AAA68C"/>
+    <w:lvl w:ilvl="0" w:tplc="F6BC2BA4">
+      <w:start w:val="1"/>
+      <w:numFmt w:val="japaneseCounting"/>
+      <w:lvlText w:val="%1、"/>
+      <w:lvlJc w:val="left"/>
+      <w:pPr>
+        <w:ind w:left="720" w:hanging="720"/>
+      </w:pPr>
+      <w:rPr>
+        <w:rFonts w:hint="default"/>
+      </w:rPr>
+    </w:lvl>
+    <w:lvl w:ilvl="1" w:tplc="04090019" w:tentative="1">
+      <w:start w:val="1"/>
+      <w:numFmt w:val="lowerLetter"/>
+      <w:lvlText w:val="%2)"/>
+      <w:lvlJc w:val="left"/>
+      <w:pPr>
+        <w:ind w:left="840" w:hanging="420"/>
+      </w:pPr>
+    </w:lvl>
+    <w:lvl w:ilvl="2" w:tplc="0409001B" w:tentative="1">
+      <w:start w:val="1"/>
+      <w:numFmt w:val="lowerRoman"/>
+      <w:lvlText w:val="%3."/>
+      <w:lvlJc w:val="right"/>
+      <w:pPr>
+        <w:ind w:left="1260" w:hanging="420"/>
+      </w:pPr>
+    </w:lvl>
+    <w:lvl w:ilvl="3" w:tplc="0409000F" w:tentative="1">
+      <w:start w:val="1"/>
+      <w:numFmt w:val="decimal"/>
+      <w:lvlText w:val="%4."/>
+      <w:lvlJc w:val="left"/>
+      <w:pPr>
+        <w:ind w:left="1680" w:hanging="420"/>
+      </w:pPr>
+    </w:lvl>
+    <w:lvl w:ilvl="4" w:tplc="04090019" w:tentative="1">
+      <w:start w:val="1"/>
+      <w:numFmt w:val="lowerLetter"/>
+      <w:lvlText w:val="%5)"/>
+      <w:lvlJc w:val="left"/>
+      <w:pPr>
+        <w:ind w:left="2100" w:hanging="420"/>
+      </w:pPr>
+    </w:lvl>
+    <w:lvl w:ilvl="5" w:tplc="0409001B" w:tentative="1">
+      <w:start w:val="1"/>
+      <w:numFmt w:val="lowerRoman"/>
+      <w:lvlText w:val="%6."/>
+      <w:lvlJc w:val="right"/>
+      <w:pPr>
+        <w:ind w:left="2520" w:hanging="420"/>
+      </w:pPr>
+    </w:lvl>
+    <w:lvl w:ilvl="6" w:tplc="0409000F" w:tentative="1">
+      <w:start w:val="1"/>
+      <w:numFmt w:val="decimal"/>
+      <w:lvlText w:val="%7."/>
+      <w:lvlJc w:val="left"/>
+      <w:pPr>
+        <w:ind w:left="2940" w:hanging="420"/>
+      </w:pPr>
+    </w:lvl>
+    <w:lvl w:ilvl="7" w:tplc="04090019" w:tentative="1">
+      <w:start w:val="1"/>
+      <w:numFmt w:val="lowerLetter"/>
+      <w:lvlText w:val="%8)"/>
+      <w:lvlJc w:val="left"/>
+      <w:pPr>
+        <w:ind w:left="3360" w:hanging="420"/>
+      </w:pPr>
+    </w:lvl>
+    <w:lvl w:ilvl="8" w:tplc="0409001B" w:tentative="1">
+      <w:start w:val="1"/>
+      <w:numFmt w:val="lowerRoman"/>
+      <w:lvlText w:val="%9."/>
+      <w:lvlJc w:val="right"/>
+      <w:pPr>
+        <w:ind w:left="3780" w:hanging="420"/>
+      </w:pPr>
+    </w:lvl>
+  </w:abstractNum>
+  <w:abstractNum w:abstractNumId="7" w15:restartNumberingAfterBreak="0">
     <w:nsid w:val="6E5914E7"/>
     <w:multiLevelType w:val="hybridMultilevel"/>
     <w:tmpl w:val="8DD46828"/>
@@ -1677,7 +2286,7 @@
       </w:pPr>
     </w:lvl>
   </w:abstractNum>
-  <w:abstractNum w:abstractNumId="7" w15:restartNumberingAfterBreak="0">
+  <w:abstractNum w:abstractNumId="8" w15:restartNumberingAfterBreak="0">
     <w:nsid w:val="7CE64D08"/>
     <w:multiLevelType w:val="hybridMultilevel"/>
     <w:tmpl w:val="B2ECAE3E"/>
@@ -1766,7 +2375,7 @@
       </w:pPr>
     </w:lvl>
   </w:abstractNum>
-  <w:abstractNum w:abstractNumId="8" w15:restartNumberingAfterBreak="0">
+  <w:abstractNum w:abstractNumId="9" w15:restartNumberingAfterBreak="0">
     <w:nsid w:val="7E9383CA"/>
     <w:multiLevelType w:val="singleLevel"/>
     <w:tmpl w:val="0409000F"/>
@@ -1784,13 +2393,13 @@
     <w:abstractNumId w:val="4"/>
   </w:num>
   <w:num w:numId="2">
-    <w:abstractNumId w:val="8"/>
+    <w:abstractNumId w:val="9"/>
   </w:num>
   <w:num w:numId="3">
     <w:abstractNumId w:val="1"/>
   </w:num>
   <w:num w:numId="4">
-    <w:abstractNumId w:val="7"/>
+    <w:abstractNumId w:val="8"/>
   </w:num>
   <w:num w:numId="5">
     <w:abstractNumId w:val="3"/>
@@ -1805,6 +2414,9 @@
     <w:abstractNumId w:val="5"/>
   </w:num>
   <w:num w:numId="9">
+    <w:abstractNumId w:val="7"/>
+  </w:num>
+  <w:num w:numId="10">
     <w:abstractNumId w:val="6"/>
   </w:num>
 </w:numbering>

</xml_diff>

<commit_message>
UPDATE:Finish the quality management
</commit_message>
<xml_diff>
--- a/core/法律智慧平台项目+质量管理（余帅文）.docx
+++ b/core/法律智慧平台项目+质量管理（余帅文）.docx
@@ -584,7 +584,6 @@
             <w:pPr>
               <w:jc w:val="center"/>
               <w:rPr>
-                <w:rFonts w:hint="eastAsia"/>
                 <w:sz w:val="28"/>
               </w:rPr>
             </w:pPr>
@@ -681,7 +680,6 @@
             <w:pPr>
               <w:jc w:val="center"/>
               <w:rPr>
-                <w:rFonts w:hint="eastAsia"/>
                 <w:sz w:val="28"/>
               </w:rPr>
             </w:pPr>
@@ -752,7 +750,6 @@
               <w:ind w:left="360" w:firstLineChars="0" w:firstLine="0"/>
               <w:jc w:val="center"/>
               <w:rPr>
-                <w:rFonts w:hint="eastAsia"/>
                 <w:sz w:val="28"/>
               </w:rPr>
             </w:pPr>
@@ -1155,53 +1152,15 @@
                 <w:sz w:val="28"/>
               </w:rPr>
             </w:pPr>
-          </w:p>
-          <w:p>
-            <w:pPr>
-              <w:jc w:val="left"/>
-              <w:rPr>
-                <w:sz w:val="28"/>
-              </w:rPr>
-            </w:pPr>
-            <w:r>
-              <w:rPr>
-                <w:rFonts w:hint="eastAsia"/>
-                <w:sz w:val="28"/>
-              </w:rPr>
-              <w:t>三</w:t>
-            </w:r>
-            <w:r>
-              <w:rPr>
-                <w:rFonts w:hint="eastAsia"/>
-                <w:sz w:val="28"/>
-              </w:rPr>
-              <w:t>、</w:t>
-            </w:r>
-            <w:r>
-              <w:rPr>
-                <w:rFonts w:hint="eastAsia"/>
-                <w:sz w:val="28"/>
-              </w:rPr>
-              <w:t>利用网络平台的项目宏观管理</w:t>
-            </w:r>
-          </w:p>
-          <w:p>
-            <w:pPr>
-              <w:jc w:val="center"/>
-              <w:rPr>
-                <w:rFonts w:hint="eastAsia"/>
-                <w:sz w:val="28"/>
-              </w:rPr>
-            </w:pPr>
             <w:r>
               <w:rPr>
                 <w:noProof/>
               </w:rPr>
               <w:drawing>
-                <wp:inline distT="0" distB="0" distL="0" distR="0" wp14:anchorId="21044937" wp14:editId="059C4F0E">
-                  <wp:extent cx="6446520" cy="3144419"/>
-                  <wp:effectExtent l="0" t="0" r="0" b="0"/>
-                  <wp:docPr id="8" name="图片 8"/>
+                <wp:inline distT="0" distB="0" distL="0" distR="0" wp14:anchorId="4245DE79" wp14:editId="0D74B176">
+                  <wp:extent cx="6645910" cy="844550"/>
+                  <wp:effectExtent l="0" t="0" r="2540" b="0"/>
+                  <wp:docPr id="9" name="图片 9"/>
                   <wp:cNvGraphicFramePr>
                     <a:graphicFrameLocks xmlns:a="http://schemas.openxmlformats.org/drawingml/2006/main" noChangeAspect="1"/>
                   </wp:cNvGraphicFramePr>
@@ -1221,6 +1180,83 @@
                         <pic:spPr>
                           <a:xfrm>
                             <a:off x="0" y="0"/>
+                            <a:ext cx="6645910" cy="844550"/>
+                          </a:xfrm>
+                          <a:prstGeom prst="rect">
+                            <a:avLst/>
+                          </a:prstGeom>
+                        </pic:spPr>
+                      </pic:pic>
+                    </a:graphicData>
+                  </a:graphic>
+                </wp:inline>
+              </w:drawing>
+            </w:r>
+          </w:p>
+          <w:p>
+            <w:pPr>
+              <w:jc w:val="left"/>
+              <w:rPr>
+                <w:sz w:val="28"/>
+              </w:rPr>
+            </w:pPr>
+            <w:r>
+              <w:rPr>
+                <w:rFonts w:hint="eastAsia"/>
+                <w:sz w:val="28"/>
+              </w:rPr>
+              <w:t>三</w:t>
+            </w:r>
+            <w:r>
+              <w:rPr>
+                <w:rFonts w:hint="eastAsia"/>
+                <w:sz w:val="28"/>
+              </w:rPr>
+              <w:t>、</w:t>
+            </w:r>
+            <w:r>
+              <w:rPr>
+                <w:rFonts w:hint="eastAsia"/>
+                <w:sz w:val="28"/>
+              </w:rPr>
+              <w:t>利用网络平台的项目宏观管理</w:t>
+            </w:r>
+          </w:p>
+          <w:p>
+            <w:pPr>
+              <w:jc w:val="center"/>
+              <w:rPr>
+                <w:sz w:val="28"/>
+              </w:rPr>
+            </w:pPr>
+            <w:r>
+              <w:rPr>
+                <w:noProof/>
+              </w:rPr>
+              <w:drawing>
+                <wp:inline distT="0" distB="0" distL="0" distR="0" wp14:anchorId="21044937" wp14:editId="059C4F0E">
+                  <wp:extent cx="6446520" cy="3144419"/>
+                  <wp:effectExtent l="0" t="0" r="0" b="0"/>
+                  <wp:docPr id="8" name="图片 8"/>
+                  <wp:cNvGraphicFramePr>
+                    <a:graphicFrameLocks xmlns:a="http://schemas.openxmlformats.org/drawingml/2006/main" noChangeAspect="1"/>
+                  </wp:cNvGraphicFramePr>
+                  <a:graphic xmlns:a="http://schemas.openxmlformats.org/drawingml/2006/main">
+                    <a:graphicData uri="http://schemas.openxmlformats.org/drawingml/2006/picture">
+                      <pic:pic xmlns:pic="http://schemas.openxmlformats.org/drawingml/2006/picture">
+                        <pic:nvPicPr>
+                          <pic:cNvPr id="1" name=""/>
+                          <pic:cNvPicPr/>
+                        </pic:nvPicPr>
+                        <pic:blipFill>
+                          <a:blip r:embed="rId15"/>
+                          <a:stretch>
+                            <a:fillRect/>
+                          </a:stretch>
+                        </pic:blipFill>
+                        <pic:spPr>
+                          <a:xfrm>
+                            <a:off x="0" y="0"/>
                             <a:ext cx="6460437" cy="3151207"/>
                           </a:xfrm>
                           <a:prstGeom prst="rect">
@@ -1262,7 +1298,7 @@
                           <pic:cNvPicPr/>
                         </pic:nvPicPr>
                         <pic:blipFill>
-                          <a:blip r:embed="rId15"/>
+                          <a:blip r:embed="rId16"/>
                           <a:stretch>
                             <a:fillRect/>
                           </a:stretch>

</xml_diff>